<commit_message>
#3: updated with new installed tools
</commit_message>
<xml_diff>
--- a/installed-tools/installed-tools.docx
+++ b/installed-tools/installed-tools.docx
@@ -404,6 +404,36 @@
           <w:t>Java 8 Update 321 (64-bit) version 8.0.3210.7</w:t>
         </w:r>
       </w:hyperlink>
+      <w:r>
+        <w:rPr>
+          <w:rStyle w:val="Hyperlink"/>
+          <w:sz w:val="28"/>
+          <w:szCs w:val="28"/>
+        </w:rPr>
+        <w:t xml:space="preserve"> </w:t>
+      </w:r>
+      <w:r>
+        <w:rPr>
+          <w:rStyle w:val="Hyperlink"/>
+          <w:color w:val="auto"/>
+          <w:sz w:val="28"/>
+          <w:szCs w:val="28"/>
+          <w:u w:val="none"/>
+        </w:rPr>
+        <w:t xml:space="preserve">– for </w:t>
+      </w:r>
+      <w:proofErr w:type="spellStart"/>
+      <w:r>
+        <w:rPr>
+          <w:rStyle w:val="Hyperlink"/>
+          <w:color w:val="auto"/>
+          <w:sz w:val="28"/>
+          <w:szCs w:val="28"/>
+          <w:u w:val="none"/>
+        </w:rPr>
+        <w:t>plantUML</w:t>
+      </w:r>
+      <w:proofErr w:type="spellEnd"/>
     </w:p>
     <w:p>
       <w:pPr>
@@ -413,9 +443,12 @@
           <w:numId w:val="1"/>
         </w:numPr>
         <w:rPr>
+          <w:rStyle w:val="Hyperlink"/>
           <w:b/>
-          <w:sz w:val="28"/>
-          <w:szCs w:val="28"/>
+          <w:color w:val="auto"/>
+          <w:sz w:val="28"/>
+          <w:szCs w:val="28"/>
+          <w:u w:val="none"/>
         </w:rPr>
       </w:pPr>
       <w:hyperlink r:id="rId15" w:history="1">
@@ -438,6 +471,110 @@
           <w:t xml:space="preserve"> version 2.50.0</w:t>
         </w:r>
       </w:hyperlink>
+      <w:r>
+        <w:rPr>
+          <w:rStyle w:val="Hyperlink"/>
+          <w:sz w:val="28"/>
+          <w:szCs w:val="28"/>
+        </w:rPr>
+        <w:t xml:space="preserve"> </w:t>
+      </w:r>
+      <w:r>
+        <w:rPr>
+          <w:rStyle w:val="Hyperlink"/>
+          <w:color w:val="auto"/>
+          <w:sz w:val="28"/>
+          <w:szCs w:val="28"/>
+          <w:u w:val="none"/>
+        </w:rPr>
+        <w:t xml:space="preserve">– for </w:t>
+      </w:r>
+      <w:proofErr w:type="spellStart"/>
+      <w:r>
+        <w:rPr>
+          <w:rStyle w:val="Hyperlink"/>
+          <w:color w:val="auto"/>
+          <w:sz w:val="28"/>
+          <w:szCs w:val="28"/>
+          <w:u w:val="none"/>
+        </w:rPr>
+        <w:t>plantUML</w:t>
+      </w:r>
+      <w:proofErr w:type="spellEnd"/>
+    </w:p>
+    <w:p>
+      <w:pPr>
+        <w:pStyle w:val="ListParagraph"/>
+        <w:numPr>
+          <w:ilvl w:val="0"/>
+          <w:numId w:val="1"/>
+        </w:numPr>
+        <w:rPr>
+          <w:b/>
+          <w:sz w:val="28"/>
+          <w:szCs w:val="28"/>
+        </w:rPr>
+      </w:pPr>
+      <w:hyperlink r:id="rId16" w:history="1">
+        <w:proofErr w:type="spellStart"/>
+        <w:r>
+          <w:rPr>
+            <w:rStyle w:val="Hyperlink"/>
+            <w:sz w:val="28"/>
+            <w:szCs w:val="28"/>
+          </w:rPr>
+          <w:t>Zadig</w:t>
+        </w:r>
+        <w:proofErr w:type="spellEnd"/>
+        <w:r>
+          <w:rPr>
+            <w:rStyle w:val="Hyperlink"/>
+            <w:sz w:val="28"/>
+            <w:szCs w:val="28"/>
+          </w:rPr>
+          <w:t xml:space="preserve"> version 2.7</w:t>
+        </w:r>
+      </w:hyperlink>
+      <w:r>
+        <w:rPr>
+          <w:rStyle w:val="Hyperlink"/>
+          <w:sz w:val="28"/>
+          <w:szCs w:val="28"/>
+        </w:rPr>
+        <w:t xml:space="preserve">  </w:t>
+      </w:r>
+      <w:r>
+        <w:rPr>
+          <w:rStyle w:val="Hyperlink"/>
+          <w:color w:val="auto"/>
+          <w:sz w:val="28"/>
+          <w:szCs w:val="28"/>
+          <w:u w:val="none"/>
+        </w:rPr>
+        <w:t xml:space="preserve">- for </w:t>
+      </w:r>
+      <w:proofErr w:type="spellStart"/>
+      <w:r>
+        <w:rPr>
+          <w:rStyle w:val="Hyperlink"/>
+          <w:color w:val="auto"/>
+          <w:sz w:val="28"/>
+          <w:szCs w:val="28"/>
+          <w:u w:val="none"/>
+        </w:rPr>
+        <w:t>bootloading</w:t>
+      </w:r>
+      <w:proofErr w:type="spellEnd"/>
+      <w:r>
+        <w:rPr>
+          <w:rStyle w:val="Hyperlink"/>
+          <w:color w:val="auto"/>
+          <w:sz w:val="28"/>
+          <w:szCs w:val="28"/>
+          <w:u w:val="none"/>
+        </w:rPr>
+        <w:t xml:space="preserve"> MCCI catena boards</w:t>
+      </w:r>
       <w:bookmarkStart w:id="0" w:name="_GoBack"/>
       <w:bookmarkEnd w:id="0"/>
     </w:p>

</xml_diff>